<commit_message>
Add coursework document. Add admin-client directory
</commit_message>
<xml_diff>
--- a/coursework_aysha.docx
+++ b/coursework_aysha.docx
@@ -89,7 +89,7 @@
                           </pic:cNvPicPr>
                         </pic:nvPicPr>
                         <pic:blipFill>
-                          <a:blip r:embed="rId4" cstate="print">
+                          <a:blip r:embed="rId6" cstate="print">
                             <a:extLst>
                               <a:ext uri="{28A0092B-C50C-407E-A947-70E740481C1C}">
                                 <a14:useLocalDpi xmlns:a14="http://schemas.microsoft.com/office/drawing/2010/main" val="0"/>
@@ -851,21 +851,7 @@
         <w:rPr>
           <w:u w:val="single"/>
         </w:rPr>
-        <w:t xml:space="preserve"> «</w:t>
-      </w:r>
-      <w:proofErr w:type="spellStart"/>
-      <w:r>
-        <w:rPr>
-          <w:u w:val="single"/>
-        </w:rPr>
-        <w:t>Барбершоп</w:t>
-      </w:r>
-      <w:proofErr w:type="spellEnd"/>
-      <w:r>
-        <w:rPr>
-          <w:u w:val="single"/>
-        </w:rPr>
-        <w:t>»</w:t>
+        <w:t xml:space="preserve"> «Барбершоп»</w:t>
       </w:r>
       <w:r>
         <w:tab/>
@@ -1076,7 +1062,7 @@
                     </pic:cNvPicPr>
                   </pic:nvPicPr>
                   <pic:blipFill>
-                    <a:blip r:embed="rId4" cstate="print">
+                    <a:blip r:embed="rId6" cstate="print">
                       <a:extLst>
                         <a:ext uri="{28A0092B-C50C-407E-A947-70E740481C1C}">
                           <a14:useLocalDpi xmlns:a14="http://schemas.microsoft.com/office/drawing/2010/main" val="0"/>
@@ -1235,7 +1221,7 @@
                     </pic:cNvPicPr>
                   </pic:nvPicPr>
                   <pic:blipFill>
-                    <a:blip r:embed="rId5">
+                    <a:blip r:embed="rId7">
                       <a:extLst>
                         <a:ext uri="{28A0092B-C50C-407E-A947-70E740481C1C}">
                           <a14:useLocalDpi xmlns:a14="http://schemas.microsoft.com/office/drawing/2010/main" val="0"/>
@@ -1447,6 +1433,7 @@
         </w:rPr>
         <w:t xml:space="preserve">Студент: </w:t>
       </w:r>
+      <w:bookmarkStart w:id="168" w:name="_Hlk71973767"/>
       <w:proofErr w:type="spellStart"/>
       <w:r>
         <w:rPr>
@@ -1492,6 +1479,7 @@
         </w:rPr>
         <w:t>Петимэн</w:t>
       </w:r>
+      <w:bookmarkEnd w:id="168"/>
       <w:proofErr w:type="spellEnd"/>
     </w:p>
     <w:p>
@@ -1608,6 +1596,61 @@
         </w:rPr>
         <w:t>Приложение «</w:t>
       </w:r>
+      <w:bookmarkStart w:id="169" w:name="_Hlk71973686"/>
+      <w:r>
+        <w:rPr>
+          <w:sz w:val="24"/>
+          <w:szCs w:val="24"/>
+          <w:u w:val="single"/>
+        </w:rPr>
+        <w:t>Барбершоп</w:t>
+      </w:r>
+      <w:bookmarkEnd w:id="169"/>
+      <w:r>
+        <w:rPr>
+          <w:sz w:val="24"/>
+          <w:szCs w:val="24"/>
+          <w:u w:val="single"/>
+        </w:rPr>
+        <w:t>»</w:t>
+      </w:r>
+    </w:p>
+    <w:p>
+      <w:pPr>
+        <w:spacing w:line="240" w:lineRule="auto"/>
+        <w:ind w:right="-1" w:firstLine="0"/>
+        <w:rPr>
+          <w:sz w:val="24"/>
+          <w:szCs w:val="24"/>
+        </w:rPr>
+      </w:pPr>
+    </w:p>
+    <w:p>
+      <w:pPr>
+        <w:spacing w:line="240" w:lineRule="auto"/>
+        <w:ind w:right="-1" w:firstLine="0"/>
+        <w:rPr>
+          <w:sz w:val="24"/>
+          <w:szCs w:val="24"/>
+          <w:u w:val="single"/>
+        </w:rPr>
+      </w:pPr>
+      <w:r>
+        <w:rPr>
+          <w:b/>
+          <w:sz w:val="24"/>
+          <w:szCs w:val="24"/>
+        </w:rPr>
+        <w:t>Исходные данные:</w:t>
+      </w:r>
+      <w:r>
+        <w:rPr>
+          <w:sz w:val="24"/>
+          <w:szCs w:val="24"/>
+          <w:u w:val="single"/>
+        </w:rPr>
+        <w:t xml:space="preserve"> индивидуальное задание на разработку; документация по </w:t>
+      </w:r>
       <w:proofErr w:type="spellStart"/>
       <w:r>
         <w:rPr>
@@ -1615,7 +1658,7 @@
           <w:szCs w:val="24"/>
           <w:u w:val="single"/>
         </w:rPr>
-        <w:t>Барбершоп</w:t>
+        <w:t>Spring</w:t>
       </w:r>
       <w:proofErr w:type="spellEnd"/>
       <w:r>
@@ -1624,44 +1667,7 @@
           <w:szCs w:val="24"/>
           <w:u w:val="single"/>
         </w:rPr>
-        <w:t>»</w:t>
-      </w:r>
-    </w:p>
-    <w:p>
-      <w:pPr>
-        <w:spacing w:line="240" w:lineRule="auto"/>
-        <w:ind w:right="-1" w:firstLine="0"/>
-        <w:rPr>
-          <w:sz w:val="24"/>
-          <w:szCs w:val="24"/>
-        </w:rPr>
-      </w:pPr>
-    </w:p>
-    <w:p>
-      <w:pPr>
-        <w:spacing w:line="240" w:lineRule="auto"/>
-        <w:ind w:right="-1" w:firstLine="0"/>
-        <w:rPr>
-          <w:sz w:val="24"/>
-          <w:szCs w:val="24"/>
-          <w:u w:val="single"/>
-        </w:rPr>
-      </w:pPr>
-      <w:r>
-        <w:rPr>
-          <w:b/>
-          <w:sz w:val="24"/>
-          <w:szCs w:val="24"/>
-        </w:rPr>
-        <w:t>Исходные данные:</w:t>
-      </w:r>
-      <w:r>
-        <w:rPr>
-          <w:sz w:val="24"/>
-          <w:szCs w:val="24"/>
-          <w:u w:val="single"/>
-        </w:rPr>
-        <w:t xml:space="preserve"> индивидуальное задание на разработку; документация по </w:t>
+        <w:t xml:space="preserve"> </w:t>
       </w:r>
       <w:proofErr w:type="spellStart"/>
       <w:r>
@@ -1670,7 +1676,7 @@
           <w:szCs w:val="24"/>
           <w:u w:val="single"/>
         </w:rPr>
-        <w:t>Spring</w:t>
+        <w:t>Framework</w:t>
       </w:r>
       <w:proofErr w:type="spellEnd"/>
       <w:r>
@@ -1679,43 +1685,7 @@
           <w:szCs w:val="24"/>
           <w:u w:val="single"/>
         </w:rPr>
-        <w:t xml:space="preserve"> </w:t>
-      </w:r>
-      <w:proofErr w:type="spellStart"/>
-      <w:r>
-        <w:rPr>
-          <w:sz w:val="24"/>
-          <w:szCs w:val="24"/>
-          <w:u w:val="single"/>
-        </w:rPr>
-        <w:t>Framework</w:t>
-      </w:r>
-      <w:proofErr w:type="spellEnd"/>
-      <w:r>
-        <w:rPr>
-          <w:sz w:val="24"/>
-          <w:szCs w:val="24"/>
-          <w:u w:val="single"/>
-        </w:rPr>
-        <w:t xml:space="preserve"> и JEE, документация по языку </w:t>
-      </w:r>
-      <w:proofErr w:type="spellStart"/>
-      <w:r>
-        <w:rPr>
-          <w:sz w:val="24"/>
-          <w:szCs w:val="24"/>
-          <w:u w:val="single"/>
-        </w:rPr>
-        <w:t>Java</w:t>
-      </w:r>
-      <w:proofErr w:type="spellEnd"/>
-      <w:r>
-        <w:rPr>
-          <w:sz w:val="24"/>
-          <w:szCs w:val="24"/>
-          <w:u w:val="single"/>
-        </w:rPr>
-        <w:t xml:space="preserve"> (версия не ниже 8); инструменты и технологии: JDK (не ниже 8), создание </w:t>
+        <w:t xml:space="preserve"> и JEE, документация по языку Java (версия не ниже 8); инструменты и технологии: JDK (не ниже 8), создание </w:t>
       </w:r>
       <w:proofErr w:type="spellStart"/>
       <w:r>
@@ -2114,6 +2084,10 @@
     <w:p>
       <w:pPr>
         <w:ind w:firstLine="0"/>
+        <w:rPr>
+          <w:sz w:val="24"/>
+          <w:szCs w:val="24"/>
+        </w:rPr>
       </w:pPr>
       <w:r>
         <w:rPr>
@@ -2153,6 +2127,1021 @@
           <w:szCs w:val="24"/>
         </w:rPr>
         <w:t>___________2021 г.</w:t>
+      </w:r>
+    </w:p>
+    <w:p>
+      <w:pPr>
+        <w:ind w:firstLine="0"/>
+        <w:rPr>
+          <w:sz w:val="24"/>
+          <w:szCs w:val="24"/>
+        </w:rPr>
+      </w:pPr>
+    </w:p>
+    <w:p>
+      <w:pPr>
+        <w:spacing w:line="240" w:lineRule="auto"/>
+        <w:rPr>
+          <w:szCs w:val="22"/>
+        </w:rPr>
+      </w:pPr>
+      <w:bookmarkStart w:id="170" w:name="_Hlk26392380"/>
+      <w:proofErr w:type="spellStart"/>
+      <w:r>
+        <w:rPr>
+          <w:szCs w:val="22"/>
+        </w:rPr>
+        <w:t>Соро</w:t>
+      </w:r>
+      <w:proofErr w:type="spellEnd"/>
+      <w:r>
+        <w:rPr>
+          <w:szCs w:val="22"/>
+        </w:rPr>
+        <w:t xml:space="preserve"> </w:t>
+      </w:r>
+      <w:r>
+        <w:rPr>
+          <w:szCs w:val="22"/>
+        </w:rPr>
+        <w:t>А</w:t>
+      </w:r>
+      <w:r>
+        <w:rPr>
+          <w:szCs w:val="22"/>
+        </w:rPr>
+        <w:t>.</w:t>
+      </w:r>
+      <w:r>
+        <w:rPr>
+          <w:szCs w:val="22"/>
+        </w:rPr>
+        <w:t>П.</w:t>
+      </w:r>
+      <w:r>
+        <w:rPr>
+          <w:b/>
+          <w:szCs w:val="22"/>
+        </w:rPr>
+        <w:t xml:space="preserve"> </w:t>
+      </w:r>
+      <w:bookmarkEnd w:id="170"/>
+      <w:r>
+        <w:rPr>
+          <w:color w:val="000000"/>
+        </w:rPr>
+        <w:t>«Приложение «</w:t>
+      </w:r>
+      <w:bookmarkStart w:id="171" w:name="_Hlk71973844"/>
+      <w:r>
+        <w:rPr>
+          <w:color w:val="000000"/>
+          <w:u w:val="single"/>
+        </w:rPr>
+        <w:t>Барбершоп</w:t>
+      </w:r>
+      <w:bookmarkEnd w:id="171"/>
+      <w:r>
+        <w:rPr>
+          <w:color w:val="000000"/>
+        </w:rPr>
+        <w:t>»</w:t>
+      </w:r>
+      <w:r>
+        <w:rPr>
+          <w:bCs/>
+          <w:szCs w:val="22"/>
+        </w:rPr>
+        <w:t xml:space="preserve"> /</w:t>
+      </w:r>
+      <w:r>
+        <w:rPr>
+          <w:b/>
+          <w:szCs w:val="22"/>
+        </w:rPr>
+        <w:t xml:space="preserve"> Курсовая работа </w:t>
+      </w:r>
+      <w:r>
+        <w:rPr>
+          <w:szCs w:val="22"/>
+        </w:rPr>
+        <w:t>по дисциплине «</w:t>
+      </w:r>
+      <w:r>
+        <w:t>Шаблоны программных платформ языка Джава</w:t>
+      </w:r>
+      <w:r>
+        <w:rPr>
+          <w:szCs w:val="22"/>
+        </w:rPr>
+        <w:t>» профиля «</w:t>
+      </w:r>
+      <w:r>
+        <w:t>Разработка программных продуктов и проектирование информационных систем</w:t>
+      </w:r>
+      <w:r>
+        <w:rPr>
+          <w:szCs w:val="22"/>
+        </w:rPr>
+        <w:t xml:space="preserve">» направления профессиональной подготовки бакалавриата </w:t>
+      </w:r>
+      <w:r>
+        <w:t>09.03.04 «Программная инженерия»</w:t>
+      </w:r>
+      <w:r>
+        <w:rPr>
+          <w:szCs w:val="22"/>
+        </w:rPr>
+        <w:t xml:space="preserve"> (4-ый семестр) / руководитель старший преподаватель Н.В. Зорина / кафедра ИППО Института ИТ МИРЭА.</w:t>
+      </w:r>
+    </w:p>
+    <w:p>
+      <w:pPr>
+        <w:spacing w:line="240" w:lineRule="auto"/>
+        <w:rPr>
+          <w:szCs w:val="22"/>
+        </w:rPr>
+      </w:pPr>
+    </w:p>
+    <w:p>
+      <w:pPr>
+        <w:spacing w:line="240" w:lineRule="auto"/>
+        <w:rPr>
+          <w:szCs w:val="22"/>
+        </w:rPr>
+      </w:pPr>
+    </w:p>
+    <w:p>
+      <w:pPr>
+        <w:spacing w:line="240" w:lineRule="auto"/>
+      </w:pPr>
+      <w:r>
+        <w:t>Целью работы является создание веб-приложения по теме «Барбершоп».</w:t>
+      </w:r>
+    </w:p>
+    <w:p>
+      <w:pPr>
+        <w:spacing w:line="240" w:lineRule="auto"/>
+      </w:pPr>
+      <w:r>
+        <w:t>В рамках работы осуществлены краткий анализ аналогов веб-приложения по теме «</w:t>
+      </w:r>
+      <w:r>
+        <w:t>Барбершоп</w:t>
+      </w:r>
+      <w:r>
+        <w:t xml:space="preserve">», обоснован выбор средств ведения разработки, разработано веб-приложение с использованием фреймворка </w:t>
+      </w:r>
+      <w:r>
+        <w:rPr>
+          <w:lang w:val="en-US"/>
+        </w:rPr>
+        <w:t>Spring</w:t>
+      </w:r>
+      <w:r>
+        <w:t>, проведено тестирование приложения.</w:t>
+      </w:r>
+    </w:p>
+    <w:p>
+      <w:pPr>
+        <w:ind w:firstLine="0"/>
+      </w:pPr>
+    </w:p>
+    <w:p>
+      <w:pPr>
+        <w:ind w:firstLine="0"/>
+      </w:pPr>
+    </w:p>
+    <w:p>
+      <w:pPr>
+        <w:ind w:firstLine="0"/>
+        <w:rPr>
+          <w:lang w:val="en-US"/>
+        </w:rPr>
+      </w:pPr>
+      <w:proofErr w:type="spellStart"/>
+      <w:r>
+        <w:rPr>
+          <w:lang w:val="en-US"/>
+        </w:rPr>
+        <w:t>Soro</w:t>
+      </w:r>
+      <w:proofErr w:type="spellEnd"/>
+      <w:r>
+        <w:rPr>
+          <w:lang w:val="en-US"/>
+        </w:rPr>
+        <w:t xml:space="preserve"> A.P. "Application" Barbershop "/ Course work on the discipline" Patterns of Java language software platforms "of the profile" Development of software products and design of information systems "of the direction of professional training for bachelor's degree 09.03.04" Software engineering "(4th semester) / head senior teacher N. IN. </w:t>
+      </w:r>
+      <w:proofErr w:type="spellStart"/>
+      <w:r>
+        <w:rPr>
+          <w:lang w:val="en-US"/>
+        </w:rPr>
+        <w:t>Zorina</w:t>
+      </w:r>
+      <w:proofErr w:type="spellEnd"/>
+      <w:r>
+        <w:rPr>
+          <w:lang w:val="en-US"/>
+        </w:rPr>
+        <w:t xml:space="preserve"> / Department of IOPS, Institute of IT MIREA.</w:t>
+      </w:r>
+    </w:p>
+    <w:p>
+      <w:pPr>
+        <w:ind w:firstLine="0"/>
+        <w:rPr>
+          <w:lang w:val="en-US"/>
+        </w:rPr>
+      </w:pPr>
+    </w:p>
+    <w:p>
+      <w:pPr>
+        <w:ind w:firstLine="0"/>
+        <w:rPr>
+          <w:lang w:val="en-US"/>
+        </w:rPr>
+      </w:pPr>
+    </w:p>
+    <w:p>
+      <w:pPr>
+        <w:ind w:firstLine="0"/>
+        <w:rPr>
+          <w:lang w:val="en-US"/>
+        </w:rPr>
+      </w:pPr>
+      <w:r>
+        <w:rPr>
+          <w:lang w:val="en-US"/>
+        </w:rPr>
+        <w:t>The aim of the work is to create a web application on the "Barbershop" theme.</w:t>
+      </w:r>
+    </w:p>
+    <w:p>
+      <w:pPr>
+        <w:ind w:firstLine="0"/>
+        <w:rPr>
+          <w:lang w:val="en-US"/>
+        </w:rPr>
+      </w:pPr>
+      <w:r>
+        <w:rPr>
+          <w:lang w:val="en-US"/>
+        </w:rPr>
+        <w:t>As part of the work, a brief analysis of analogs of a web application on the topic "Car sharing company" was carried out, the choice of development tools was justified, a web application was developed using the Spring framework, and the application was tested.</w:t>
+      </w:r>
+    </w:p>
+    <w:p>
+      <w:pPr>
+        <w:ind w:firstLine="0"/>
+        <w:rPr>
+          <w:lang w:val="en-US"/>
+        </w:rPr>
+      </w:pPr>
+    </w:p>
+    <w:p>
+      <w:pPr>
+        <w:ind w:firstLine="0"/>
+        <w:rPr>
+          <w:szCs w:val="22"/>
+        </w:rPr>
+      </w:pPr>
+      <w:r>
+        <w:t xml:space="preserve">М. МИРЭА. Ин-т ИТ. Каф. </w:t>
+      </w:r>
+      <w:proofErr w:type="spellStart"/>
+      <w:r>
+        <w:t>ИиППО</w:t>
+      </w:r>
+      <w:proofErr w:type="spellEnd"/>
+      <w:r>
+        <w:t xml:space="preserve">. 2021 г. </w:t>
+      </w:r>
+      <w:proofErr w:type="spellStart"/>
+      <w:r>
+        <w:rPr>
+          <w:szCs w:val="22"/>
+        </w:rPr>
+        <w:t>Соро</w:t>
+      </w:r>
+      <w:proofErr w:type="spellEnd"/>
+      <w:r>
+        <w:rPr>
+          <w:szCs w:val="22"/>
+        </w:rPr>
+        <w:t xml:space="preserve"> А.П.</w:t>
+      </w:r>
+    </w:p>
+    <w:p>
+      <w:pPr>
+        <w:pStyle w:val="Heading1"/>
+        <w:jc w:val="center"/>
+      </w:pPr>
+      <w:bookmarkStart w:id="172" w:name="_Toc71978299"/>
+      <w:r>
+        <w:lastRenderedPageBreak/>
+        <w:t>ОГЛАВЛЕНИЕ</w:t>
+      </w:r>
+      <w:bookmarkEnd w:id="172"/>
+    </w:p>
+    <w:p>
+      <w:pPr>
+        <w:pStyle w:val="TOC1"/>
+        <w:tabs>
+          <w:tab w:val="right" w:leader="dot" w:pos="9016"/>
+        </w:tabs>
+        <w:rPr>
+          <w:rFonts w:asciiTheme="minorHAnsi" w:eastAsiaTheme="minorEastAsia" w:hAnsiTheme="minorHAnsi" w:cstheme="minorBidi"/>
+          <w:noProof/>
+          <w:sz w:val="20"/>
+          <w:szCs w:val="20"/>
+        </w:rPr>
+      </w:pPr>
+      <w:r>
+        <w:fldChar w:fldCharType="begin"/>
+      </w:r>
+      <w:r>
+        <w:rPr>
+          <w:lang w:val="en-US"/>
+        </w:rPr>
+        <w:instrText xml:space="preserve"> TOC \o "1-3" \h \z \u </w:instrText>
+      </w:r>
+      <w:r>
+        <w:fldChar w:fldCharType="separate"/>
+      </w:r>
+      <w:hyperlink w:anchor="_Toc71978299" w:history="1">
+        <w:r>
+          <w:rPr>
+            <w:rStyle w:val="Hyperlink"/>
+            <w:noProof/>
+            <w:sz w:val="24"/>
+            <w:szCs w:val="24"/>
+          </w:rPr>
+          <w:t>ОГЛАВЛЕНИЕ</w:t>
+        </w:r>
+        <w:r>
+          <w:rPr>
+            <w:noProof/>
+            <w:webHidden/>
+            <w:sz w:val="24"/>
+            <w:szCs w:val="24"/>
+          </w:rPr>
+          <w:tab/>
+        </w:r>
+        <w:r>
+          <w:rPr>
+            <w:noProof/>
+            <w:webHidden/>
+            <w:sz w:val="24"/>
+            <w:szCs w:val="24"/>
+          </w:rPr>
+          <w:fldChar w:fldCharType="begin"/>
+        </w:r>
+        <w:r>
+          <w:rPr>
+            <w:noProof/>
+            <w:webHidden/>
+            <w:sz w:val="24"/>
+            <w:szCs w:val="24"/>
+          </w:rPr>
+          <w:instrText xml:space="preserve"> PAGEREF _Toc71978299 \h </w:instrText>
+        </w:r>
+        <w:r>
+          <w:rPr>
+            <w:noProof/>
+            <w:webHidden/>
+            <w:sz w:val="24"/>
+            <w:szCs w:val="24"/>
+          </w:rPr>
+        </w:r>
+        <w:r>
+          <w:rPr>
+            <w:noProof/>
+            <w:webHidden/>
+            <w:sz w:val="24"/>
+            <w:szCs w:val="24"/>
+          </w:rPr>
+          <w:fldChar w:fldCharType="separate"/>
+        </w:r>
+        <w:r>
+          <w:rPr>
+            <w:noProof/>
+            <w:webHidden/>
+            <w:sz w:val="24"/>
+            <w:szCs w:val="24"/>
+          </w:rPr>
+          <w:t>4</w:t>
+        </w:r>
+        <w:r>
+          <w:rPr>
+            <w:noProof/>
+            <w:webHidden/>
+            <w:sz w:val="24"/>
+            <w:szCs w:val="24"/>
+          </w:rPr>
+          <w:fldChar w:fldCharType="end"/>
+        </w:r>
+      </w:hyperlink>
+    </w:p>
+    <w:p>
+      <w:pPr>
+        <w:pStyle w:val="TOC1"/>
+        <w:tabs>
+          <w:tab w:val="right" w:leader="dot" w:pos="9016"/>
+        </w:tabs>
+        <w:rPr>
+          <w:rFonts w:asciiTheme="minorHAnsi" w:eastAsiaTheme="minorEastAsia" w:hAnsiTheme="minorHAnsi" w:cstheme="minorBidi"/>
+          <w:noProof/>
+          <w:sz w:val="20"/>
+          <w:szCs w:val="20"/>
+        </w:rPr>
+      </w:pPr>
+      <w:hyperlink w:anchor="_Toc71978300" w:history="1">
+        <w:r>
+          <w:rPr>
+            <w:rStyle w:val="Hyperlink"/>
+            <w:noProof/>
+            <w:sz w:val="24"/>
+            <w:szCs w:val="24"/>
+            <w:lang w:val="en-US"/>
+          </w:rPr>
+          <w:t>СПИСОК ИСПОЛЬЗОВАННЫХ СОКРАЩЕНИЙ</w:t>
+        </w:r>
+        <w:r>
+          <w:rPr>
+            <w:noProof/>
+            <w:webHidden/>
+            <w:sz w:val="24"/>
+            <w:szCs w:val="24"/>
+          </w:rPr>
+          <w:tab/>
+        </w:r>
+        <w:r>
+          <w:rPr>
+            <w:noProof/>
+            <w:webHidden/>
+            <w:sz w:val="24"/>
+            <w:szCs w:val="24"/>
+          </w:rPr>
+          <w:fldChar w:fldCharType="begin"/>
+        </w:r>
+        <w:r>
+          <w:rPr>
+            <w:noProof/>
+            <w:webHidden/>
+            <w:sz w:val="24"/>
+            <w:szCs w:val="24"/>
+          </w:rPr>
+          <w:instrText xml:space="preserve"> PAGEREF _Toc71978300 \h </w:instrText>
+        </w:r>
+        <w:r>
+          <w:rPr>
+            <w:noProof/>
+            <w:webHidden/>
+            <w:sz w:val="24"/>
+            <w:szCs w:val="24"/>
+          </w:rPr>
+        </w:r>
+        <w:r>
+          <w:rPr>
+            <w:noProof/>
+            <w:webHidden/>
+            <w:sz w:val="24"/>
+            <w:szCs w:val="24"/>
+          </w:rPr>
+          <w:fldChar w:fldCharType="separate"/>
+        </w:r>
+        <w:r>
+          <w:rPr>
+            <w:noProof/>
+            <w:webHidden/>
+            <w:sz w:val="24"/>
+            <w:szCs w:val="24"/>
+          </w:rPr>
+          <w:t>5</w:t>
+        </w:r>
+        <w:r>
+          <w:rPr>
+            <w:noProof/>
+            <w:webHidden/>
+            <w:sz w:val="24"/>
+            <w:szCs w:val="24"/>
+          </w:rPr>
+          <w:fldChar w:fldCharType="end"/>
+        </w:r>
+      </w:hyperlink>
+    </w:p>
+    <w:p>
+      <w:pPr>
+        <w:pStyle w:val="TOC1"/>
+        <w:tabs>
+          <w:tab w:val="right" w:leader="dot" w:pos="9016"/>
+        </w:tabs>
+        <w:rPr>
+          <w:rFonts w:asciiTheme="minorHAnsi" w:eastAsiaTheme="minorEastAsia" w:hAnsiTheme="minorHAnsi" w:cstheme="minorBidi"/>
+          <w:noProof/>
+          <w:sz w:val="20"/>
+          <w:szCs w:val="20"/>
+        </w:rPr>
+      </w:pPr>
+      <w:hyperlink w:anchor="_Toc71978301" w:history="1">
+        <w:r>
+          <w:rPr>
+            <w:rStyle w:val="Hyperlink"/>
+            <w:noProof/>
+            <w:sz w:val="24"/>
+            <w:szCs w:val="24"/>
+            <w:lang w:val="en-US"/>
+          </w:rPr>
+          <w:t>ВВЕДЕНИЕ</w:t>
+        </w:r>
+        <w:r>
+          <w:rPr>
+            <w:noProof/>
+            <w:webHidden/>
+            <w:sz w:val="24"/>
+            <w:szCs w:val="24"/>
+          </w:rPr>
+          <w:tab/>
+        </w:r>
+        <w:r>
+          <w:rPr>
+            <w:noProof/>
+            <w:webHidden/>
+            <w:sz w:val="24"/>
+            <w:szCs w:val="24"/>
+          </w:rPr>
+          <w:fldChar w:fldCharType="begin"/>
+        </w:r>
+        <w:r>
+          <w:rPr>
+            <w:noProof/>
+            <w:webHidden/>
+            <w:sz w:val="24"/>
+            <w:szCs w:val="24"/>
+          </w:rPr>
+          <w:instrText xml:space="preserve"> PAGEREF _Toc71978301 \h </w:instrText>
+        </w:r>
+        <w:r>
+          <w:rPr>
+            <w:noProof/>
+            <w:webHidden/>
+            <w:sz w:val="24"/>
+            <w:szCs w:val="24"/>
+          </w:rPr>
+        </w:r>
+        <w:r>
+          <w:rPr>
+            <w:noProof/>
+            <w:webHidden/>
+            <w:sz w:val="24"/>
+            <w:szCs w:val="24"/>
+          </w:rPr>
+          <w:fldChar w:fldCharType="separate"/>
+        </w:r>
+        <w:r>
+          <w:rPr>
+            <w:noProof/>
+            <w:webHidden/>
+            <w:sz w:val="24"/>
+            <w:szCs w:val="24"/>
+          </w:rPr>
+          <w:t>6</w:t>
+        </w:r>
+        <w:r>
+          <w:rPr>
+            <w:noProof/>
+            <w:webHidden/>
+            <w:sz w:val="24"/>
+            <w:szCs w:val="24"/>
+          </w:rPr>
+          <w:fldChar w:fldCharType="end"/>
+        </w:r>
+      </w:hyperlink>
+    </w:p>
+    <w:p>
+      <w:pPr>
+        <w:pStyle w:val="TOC1"/>
+        <w:tabs>
+          <w:tab w:val="left" w:pos="1320"/>
+          <w:tab w:val="right" w:leader="dot" w:pos="9016"/>
+        </w:tabs>
+        <w:rPr>
+          <w:rFonts w:asciiTheme="minorHAnsi" w:eastAsiaTheme="minorEastAsia" w:hAnsiTheme="minorHAnsi" w:cstheme="minorBidi"/>
+          <w:noProof/>
+          <w:sz w:val="20"/>
+          <w:szCs w:val="20"/>
+        </w:rPr>
+      </w:pPr>
+      <w:hyperlink w:anchor="_Toc71978302" w:history="1">
+        <w:r>
+          <w:rPr>
+            <w:rStyle w:val="Hyperlink"/>
+            <w:noProof/>
+            <w:sz w:val="24"/>
+            <w:szCs w:val="24"/>
+          </w:rPr>
+          <w:t>1.</w:t>
+        </w:r>
+        <w:r>
+          <w:rPr>
+            <w:rFonts w:asciiTheme="minorHAnsi" w:eastAsiaTheme="minorEastAsia" w:hAnsiTheme="minorHAnsi" w:cstheme="minorBidi"/>
+            <w:noProof/>
+            <w:sz w:val="20"/>
+            <w:szCs w:val="20"/>
+          </w:rPr>
+          <w:tab/>
+        </w:r>
+        <w:r>
+          <w:rPr>
+            <w:rStyle w:val="Hyperlink"/>
+            <w:noProof/>
+            <w:sz w:val="24"/>
+            <w:szCs w:val="24"/>
+          </w:rPr>
+          <w:t>СБОР И АНАЛИЗ ТРЕБОВАНИЙ К ПРОГРАММНОМУ ПРОДУКТУ</w:t>
+        </w:r>
+        <w:r>
+          <w:rPr>
+            <w:noProof/>
+            <w:webHidden/>
+            <w:sz w:val="24"/>
+            <w:szCs w:val="24"/>
+          </w:rPr>
+          <w:tab/>
+        </w:r>
+        <w:r>
+          <w:rPr>
+            <w:noProof/>
+            <w:webHidden/>
+            <w:sz w:val="24"/>
+            <w:szCs w:val="24"/>
+          </w:rPr>
+          <w:fldChar w:fldCharType="begin"/>
+        </w:r>
+        <w:r>
+          <w:rPr>
+            <w:noProof/>
+            <w:webHidden/>
+            <w:sz w:val="24"/>
+            <w:szCs w:val="24"/>
+          </w:rPr>
+          <w:instrText xml:space="preserve"> PAGEREF _Toc71978302 \h </w:instrText>
+        </w:r>
+        <w:r>
+          <w:rPr>
+            <w:noProof/>
+            <w:webHidden/>
+            <w:sz w:val="24"/>
+            <w:szCs w:val="24"/>
+          </w:rPr>
+        </w:r>
+        <w:r>
+          <w:rPr>
+            <w:noProof/>
+            <w:webHidden/>
+            <w:sz w:val="24"/>
+            <w:szCs w:val="24"/>
+          </w:rPr>
+          <w:fldChar w:fldCharType="separate"/>
+        </w:r>
+        <w:r>
+          <w:rPr>
+            <w:noProof/>
+            <w:webHidden/>
+            <w:sz w:val="24"/>
+            <w:szCs w:val="24"/>
+          </w:rPr>
+          <w:t>7</w:t>
+        </w:r>
+        <w:r>
+          <w:rPr>
+            <w:noProof/>
+            <w:webHidden/>
+            <w:sz w:val="24"/>
+            <w:szCs w:val="24"/>
+          </w:rPr>
+          <w:fldChar w:fldCharType="end"/>
+        </w:r>
+      </w:hyperlink>
+    </w:p>
+    <w:p>
+      <w:pPr>
+        <w:ind w:firstLine="0"/>
+      </w:pPr>
+      <w:r>
+        <w:fldChar w:fldCharType="end"/>
+      </w:r>
+    </w:p>
+    <w:p>
+      <w:pPr>
+        <w:spacing w:after="160" w:line="259" w:lineRule="auto"/>
+        <w:ind w:firstLine="0"/>
+        <w:jc w:val="left"/>
+      </w:pPr>
+      <w:r>
+        <w:br w:type="page"/>
+      </w:r>
+    </w:p>
+    <w:p>
+      <w:pPr>
+        <w:pStyle w:val="Heading1"/>
+        <w:rPr>
+          <w:lang w:val="en-US"/>
+        </w:rPr>
+      </w:pPr>
+      <w:bookmarkStart w:id="173" w:name="_Toc71978300"/>
+      <w:r>
+        <w:rPr>
+          <w:lang w:val="en-US"/>
+        </w:rPr>
+        <w:lastRenderedPageBreak/>
+        <w:t>СПИСОК ИСПОЛЬЗОВАННЫХ СОКРАЩЕНИЙ</w:t>
+      </w:r>
+      <w:bookmarkEnd w:id="173"/>
+    </w:p>
+    <w:p>
+      <w:pPr>
+        <w:rPr>
+          <w:lang w:val="en-US"/>
+        </w:rPr>
+      </w:pPr>
+    </w:p>
+    <w:p>
+      <w:pPr>
+        <w:rPr>
+          <w:lang w:val="en-US"/>
+        </w:rPr>
+      </w:pPr>
+    </w:p>
+    <w:p>
+      <w:pPr>
+        <w:spacing w:after="160" w:line="259" w:lineRule="auto"/>
+        <w:ind w:firstLine="0"/>
+        <w:jc w:val="left"/>
+        <w:rPr>
+          <w:rFonts w:asciiTheme="majorHAnsi" w:eastAsiaTheme="majorEastAsia" w:hAnsiTheme="majorHAnsi" w:cstheme="majorBidi"/>
+          <w:b/>
+          <w:color w:val="000000" w:themeColor="text1"/>
+          <w:sz w:val="32"/>
+          <w:szCs w:val="32"/>
+          <w:lang w:val="en-US"/>
+        </w:rPr>
+      </w:pPr>
+      <w:r>
+        <w:rPr>
+          <w:lang w:val="en-US"/>
+        </w:rPr>
+        <w:br w:type="page"/>
+      </w:r>
+    </w:p>
+    <w:p>
+      <w:pPr>
+        <w:pStyle w:val="Heading1"/>
+        <w:rPr>
+          <w:lang w:val="en-US"/>
+        </w:rPr>
+      </w:pPr>
+      <w:bookmarkStart w:id="174" w:name="_Toc71978301"/>
+      <w:r>
+        <w:rPr>
+          <w:lang w:val="en-US"/>
+        </w:rPr>
+        <w:lastRenderedPageBreak/>
+        <w:t>ВВЕДЕНИЕ</w:t>
+      </w:r>
+      <w:bookmarkEnd w:id="174"/>
+    </w:p>
+    <w:p>
+      <w:pPr>
+        <w:rPr>
+          <w:lang w:val="en-US"/>
+        </w:rPr>
+      </w:pPr>
+    </w:p>
+    <w:p>
+      <w:pPr>
+        <w:ind w:firstLine="708"/>
+      </w:pPr>
+      <w:r>
+        <w:t xml:space="preserve">В современном мире каждому бизнесу необходимо использовать цифровые услуги, чтобы привлечь больше клиентов и модернизировать свои услуги. </w:t>
+      </w:r>
+      <w:r>
+        <w:t>Барбершоп</w:t>
+      </w:r>
+      <w:r>
+        <w:t xml:space="preserve"> </w:t>
+      </w:r>
+      <w:r>
+        <w:t xml:space="preserve">- одно из мест, куда люди ходят стричься. Чтобы придать свежести своей деятельности владельцу </w:t>
+      </w:r>
+      <w:r>
+        <w:t>Барбершоп</w:t>
+      </w:r>
+      <w:r>
+        <w:t>, возможно, потребуется использовать технологии.</w:t>
+      </w:r>
+    </w:p>
+    <w:p>
+      <w:pPr>
+        <w:ind w:firstLine="0"/>
+      </w:pPr>
+      <w:r>
+        <w:t>В этой курсовой работе</w:t>
+      </w:r>
+      <w:r>
+        <w:t xml:space="preserve"> </w:t>
+      </w:r>
+      <w:r>
+        <w:t xml:space="preserve">разрабатываем веб-сервис Java для </w:t>
+      </w:r>
+      <w:r>
+        <w:t>Барбершоп</w:t>
+      </w:r>
+      <w:r>
+        <w:t>.</w:t>
+      </w:r>
+    </w:p>
+    <w:p>
+      <w:pPr>
+        <w:ind w:firstLine="0"/>
+      </w:pPr>
+      <w:r>
+        <w:t>Веб-сервис сможет:</w:t>
+      </w:r>
+    </w:p>
+    <w:p>
+      <w:pPr>
+        <w:pStyle w:val="ListParagraph"/>
+        <w:numPr>
+          <w:ilvl w:val="0"/>
+          <w:numId w:val="2"/>
+        </w:numPr>
+      </w:pPr>
+      <w:r>
+        <w:t>Разрешить своим клиентам записываться на прием</w:t>
+      </w:r>
+      <w:r>
+        <w:t>;</w:t>
+      </w:r>
+    </w:p>
+    <w:p>
+      <w:pPr>
+        <w:pStyle w:val="ListParagraph"/>
+        <w:numPr>
+          <w:ilvl w:val="0"/>
+          <w:numId w:val="2"/>
+        </w:numPr>
+      </w:pPr>
+      <w:r>
+        <w:t>Создать онлайн-каталог предложений его услуг, таких как стили стрижки с ценами</w:t>
+      </w:r>
+      <w:r>
+        <w:t>;</w:t>
+      </w:r>
+    </w:p>
+    <w:p>
+      <w:pPr>
+        <w:spacing w:after="160" w:line="259" w:lineRule="auto"/>
+        <w:ind w:firstLine="0"/>
+        <w:jc w:val="left"/>
+      </w:pPr>
+      <w:r>
+        <w:br w:type="page"/>
+      </w:r>
+    </w:p>
+    <w:p>
+      <w:pPr>
+        <w:pStyle w:val="Heading1"/>
+        <w:numPr>
+          <w:ilvl w:val="0"/>
+          <w:numId w:val="4"/>
+        </w:numPr>
+        <w:jc w:val="left"/>
+      </w:pPr>
+      <w:bookmarkStart w:id="175" w:name="_Toc71978302"/>
+      <w:r>
+        <w:lastRenderedPageBreak/>
+        <w:t>СБОР И АНАЛИЗ ТРЕБОВАНИЙ К ПРОГРАММНОМУ ПРОДУКТУ</w:t>
+      </w:r>
+      <w:bookmarkEnd w:id="175"/>
+    </w:p>
+    <w:p/>
+    <w:p>
+      <w:pPr>
+        <w:spacing w:after="160" w:line="259" w:lineRule="auto"/>
+        <w:ind w:firstLine="0"/>
+        <w:jc w:val="left"/>
+        <w:rPr>
+          <w:rFonts w:asciiTheme="majorHAnsi" w:eastAsiaTheme="majorEastAsia" w:hAnsiTheme="majorHAnsi" w:cstheme="majorBidi"/>
+          <w:b/>
+          <w:color w:val="000000" w:themeColor="text1"/>
+          <w:sz w:val="32"/>
+          <w:szCs w:val="32"/>
+        </w:rPr>
+      </w:pPr>
+      <w:r>
+        <w:br w:type="page"/>
+      </w:r>
+    </w:p>
+    <w:p>
+      <w:pPr>
+        <w:pStyle w:val="Heading1"/>
+        <w:numPr>
+          <w:ilvl w:val="0"/>
+          <w:numId w:val="4"/>
+        </w:numPr>
+      </w:pPr>
+      <w:r>
+        <w:lastRenderedPageBreak/>
+        <w:t>РАЗРАБОТКА ПРОГРАММНОГО ПРОДУКТА</w:t>
+      </w:r>
+    </w:p>
+    <w:p/>
+    <w:p>
+      <w:pPr>
+        <w:spacing w:after="160" w:line="259" w:lineRule="auto"/>
+        <w:ind w:firstLine="0"/>
+        <w:jc w:val="left"/>
+        <w:rPr>
+          <w:rFonts w:asciiTheme="majorHAnsi" w:eastAsiaTheme="majorEastAsia" w:hAnsiTheme="majorHAnsi" w:cstheme="majorBidi"/>
+          <w:b/>
+          <w:color w:val="000000" w:themeColor="text1"/>
+          <w:sz w:val="32"/>
+          <w:szCs w:val="32"/>
+        </w:rPr>
+      </w:pPr>
+      <w:r>
+        <w:br w:type="page"/>
+      </w:r>
+    </w:p>
+    <w:p>
+      <w:pPr>
+        <w:pStyle w:val="Heading1"/>
+        <w:numPr>
+          <w:ilvl w:val="0"/>
+          <w:numId w:val="4"/>
+        </w:numPr>
+      </w:pPr>
+      <w:r>
+        <w:lastRenderedPageBreak/>
+        <w:t>ТЕСТИРОВАНИЕ ПРОГРАММНОГО ПРОДУКТА</w:t>
+      </w:r>
+    </w:p>
+    <w:p/>
+    <w:p/>
+    <w:p>
+      <w:pPr>
+        <w:spacing w:after="160" w:line="259" w:lineRule="auto"/>
+        <w:ind w:firstLine="0"/>
+        <w:jc w:val="left"/>
+        <w:rPr>
+          <w:rFonts w:asciiTheme="majorHAnsi" w:eastAsiaTheme="majorEastAsia" w:hAnsiTheme="majorHAnsi" w:cstheme="majorBidi"/>
+          <w:b/>
+          <w:color w:val="000000" w:themeColor="text1"/>
+          <w:sz w:val="32"/>
+          <w:szCs w:val="32"/>
+        </w:rPr>
+      </w:pPr>
+      <w:r>
+        <w:br w:type="page"/>
+      </w:r>
+    </w:p>
+    <w:p>
+      <w:pPr>
+        <w:pStyle w:val="Heading1"/>
+      </w:pPr>
+      <w:r>
+        <w:lastRenderedPageBreak/>
+        <w:t>ЗАКЛЮЧЕНИЕ</w:t>
+      </w:r>
+    </w:p>
+    <w:p/>
+    <w:p>
+      <w:pPr>
+        <w:spacing w:after="160" w:line="259" w:lineRule="auto"/>
+        <w:ind w:firstLine="0"/>
+        <w:jc w:val="left"/>
+        <w:rPr>
+          <w:rFonts w:asciiTheme="majorHAnsi" w:eastAsiaTheme="majorEastAsia" w:hAnsiTheme="majorHAnsi" w:cstheme="majorBidi"/>
+          <w:b/>
+          <w:color w:val="000000" w:themeColor="text1"/>
+          <w:sz w:val="32"/>
+          <w:szCs w:val="32"/>
+        </w:rPr>
+      </w:pPr>
+      <w:r>
+        <w:br w:type="page"/>
+      </w:r>
+    </w:p>
+    <w:p>
+      <w:pPr>
+        <w:pStyle w:val="Heading1"/>
+      </w:pPr>
+      <w:r>
+        <w:lastRenderedPageBreak/>
+        <w:t>СПИСОК ИСПОЛЬЗОВАННЫХ ИСТОЧНИКОВ</w:t>
       </w:r>
     </w:p>
     <w:sectPr>
@@ -2163,6 +3152,421 @@
     </w:sectPr>
   </w:body>
 </w:document>
+</file>
+
+<file path=word/numbering.xml><?xml version="1.0" encoding="utf-8"?>
+<w:numbering xmlns:wpc="http://schemas.microsoft.com/office/word/2010/wordprocessingCanvas" xmlns:cx="http://schemas.microsoft.com/office/drawing/2014/chartex" xmlns:cx1="http://schemas.microsoft.com/office/drawing/2015/9/8/chartex" xmlns:cx2="http://schemas.microsoft.com/office/drawing/2015/10/21/chartex" xmlns:cx3="http://schemas.microsoft.com/office/drawing/2016/5/9/chartex" xmlns:cx4="http://schemas.microsoft.com/office/drawing/2016/5/10/chartex" xmlns:cx5="http://schemas.microsoft.com/office/drawing/2016/5/11/chartex" xmlns:cx6="http://schemas.microsoft.com/office/drawing/2016/5/12/chartex" xmlns:cx7="http://schemas.microsoft.com/office/drawing/2016/5/13/chartex" xmlns:cx8="http://schemas.microsoft.com/office/drawing/2016/5/14/chartex" xmlns:mc="http://schemas.openxmlformats.org/markup-compatibility/2006" xmlns:aink="http://schemas.microsoft.com/office/drawing/2016/ink" xmlns:am3d="http://schemas.microsoft.com/office/drawing/2017/model3d" xmlns:o="urn:schemas-microsoft-com:office:office" xmlns:r="http://schemas.openxmlformats.org/officeDocument/2006/relationships" xmlns:m="http://schemas.openxmlformats.org/officeDocument/2006/math" xmlns:v="urn:schemas-microsoft-com:vml" xmlns:wp14="http://schemas.microsoft.com/office/word/2010/wordprocessingDrawing" xmlns:wp="http://schemas.openxmlformats.org/drawingml/2006/wordprocessingDrawing" xmlns:w10="urn:schemas-microsoft-com:office:word" xmlns:w="http://schemas.openxmlformats.org/wordprocessingml/2006/main" xmlns:w14="http://schemas.microsoft.com/office/word/2010/wordml" xmlns:w15="http://schemas.microsoft.com/office/word/2012/wordml" xmlns:w16cex="http://schemas.microsoft.com/office/word/2018/wordml/cex" xmlns:w16cid="http://schemas.microsoft.com/office/word/2016/wordml/cid" xmlns:w16="http://schemas.microsoft.com/office/word/2018/wordml" xmlns:w16sdtdh="http://schemas.microsoft.com/office/word/2020/wordml/sdtdatahash" xmlns:w16se="http://schemas.microsoft.com/office/word/2015/wordml/symex" xmlns:wpg="http://schemas.microsoft.com/office/word/2010/wordprocessingGroup" xmlns:wpi="http://schemas.microsoft.com/office/word/2010/wordprocessingInk" xmlns:wne="http://schemas.microsoft.com/office/word/2006/wordml" xmlns:wps="http://schemas.microsoft.com/office/word/2010/wordprocessingShape" mc:Ignorable="w14 w15 w16se w16cid w16 w16cex w16sdtdh wp14">
+  <w:abstractNum w:abstractNumId="0" w15:restartNumberingAfterBreak="0">
+    <w:nsid w:val="01791FDC"/>
+    <w:multiLevelType w:val="hybridMultilevel"/>
+    <w:tmpl w:val="DE88BCF4"/>
+    <w:lvl w:ilvl="0" w:tplc="0419000F">
+      <w:start w:val="1"/>
+      <w:numFmt w:val="decimal"/>
+      <w:lvlText w:val="%1."/>
+      <w:lvlJc w:val="left"/>
+      <w:pPr>
+        <w:ind w:left="1068" w:hanging="360"/>
+      </w:pPr>
+    </w:lvl>
+    <w:lvl w:ilvl="1" w:tplc="04190019" w:tentative="1">
+      <w:start w:val="1"/>
+      <w:numFmt w:val="lowerLetter"/>
+      <w:lvlText w:val="%2."/>
+      <w:lvlJc w:val="left"/>
+      <w:pPr>
+        <w:ind w:left="1788" w:hanging="360"/>
+      </w:pPr>
+    </w:lvl>
+    <w:lvl w:ilvl="2" w:tplc="0419001B" w:tentative="1">
+      <w:start w:val="1"/>
+      <w:numFmt w:val="lowerRoman"/>
+      <w:lvlText w:val="%3."/>
+      <w:lvlJc w:val="right"/>
+      <w:pPr>
+        <w:ind w:left="2508" w:hanging="180"/>
+      </w:pPr>
+    </w:lvl>
+    <w:lvl w:ilvl="3" w:tplc="0419000F" w:tentative="1">
+      <w:start w:val="1"/>
+      <w:numFmt w:val="decimal"/>
+      <w:lvlText w:val="%4."/>
+      <w:lvlJc w:val="left"/>
+      <w:pPr>
+        <w:ind w:left="3228" w:hanging="360"/>
+      </w:pPr>
+    </w:lvl>
+    <w:lvl w:ilvl="4" w:tplc="04190019" w:tentative="1">
+      <w:start w:val="1"/>
+      <w:numFmt w:val="lowerLetter"/>
+      <w:lvlText w:val="%5."/>
+      <w:lvlJc w:val="left"/>
+      <w:pPr>
+        <w:ind w:left="3948" w:hanging="360"/>
+      </w:pPr>
+    </w:lvl>
+    <w:lvl w:ilvl="5" w:tplc="0419001B" w:tentative="1">
+      <w:start w:val="1"/>
+      <w:numFmt w:val="lowerRoman"/>
+      <w:lvlText w:val="%6."/>
+      <w:lvlJc w:val="right"/>
+      <w:pPr>
+        <w:ind w:left="4668" w:hanging="180"/>
+      </w:pPr>
+    </w:lvl>
+    <w:lvl w:ilvl="6" w:tplc="0419000F" w:tentative="1">
+      <w:start w:val="1"/>
+      <w:numFmt w:val="decimal"/>
+      <w:lvlText w:val="%7."/>
+      <w:lvlJc w:val="left"/>
+      <w:pPr>
+        <w:ind w:left="5388" w:hanging="360"/>
+      </w:pPr>
+    </w:lvl>
+    <w:lvl w:ilvl="7" w:tplc="04190019" w:tentative="1">
+      <w:start w:val="1"/>
+      <w:numFmt w:val="lowerLetter"/>
+      <w:lvlText w:val="%8."/>
+      <w:lvlJc w:val="left"/>
+      <w:pPr>
+        <w:ind w:left="6108" w:hanging="360"/>
+      </w:pPr>
+    </w:lvl>
+    <w:lvl w:ilvl="8" w:tplc="0419001B" w:tentative="1">
+      <w:start w:val="1"/>
+      <w:numFmt w:val="lowerRoman"/>
+      <w:lvlText w:val="%9."/>
+      <w:lvlJc w:val="right"/>
+      <w:pPr>
+        <w:ind w:left="6828" w:hanging="180"/>
+      </w:pPr>
+    </w:lvl>
+  </w:abstractNum>
+  <w:abstractNum w:abstractNumId="1" w15:restartNumberingAfterBreak="0">
+    <w:nsid w:val="0AAB7150"/>
+    <w:multiLevelType w:val="hybridMultilevel"/>
+    <w:tmpl w:val="CFDEF0D8"/>
+    <w:lvl w:ilvl="0" w:tplc="04190001">
+      <w:start w:val="1"/>
+      <w:numFmt w:val="bullet"/>
+      <w:lvlText w:val=""/>
+      <w:lvlJc w:val="left"/>
+      <w:pPr>
+        <w:ind w:left="720" w:hanging="360"/>
+      </w:pPr>
+      <w:rPr>
+        <w:rFonts w:ascii="Symbol" w:hAnsi="Symbol" w:hint="default"/>
+      </w:rPr>
+    </w:lvl>
+    <w:lvl w:ilvl="1" w:tplc="04190003" w:tentative="1">
+      <w:start w:val="1"/>
+      <w:numFmt w:val="bullet"/>
+      <w:lvlText w:val="o"/>
+      <w:lvlJc w:val="left"/>
+      <w:pPr>
+        <w:ind w:left="1440" w:hanging="360"/>
+      </w:pPr>
+      <w:rPr>
+        <w:rFonts w:ascii="Courier New" w:hAnsi="Courier New" w:cs="Courier New" w:hint="default"/>
+      </w:rPr>
+    </w:lvl>
+    <w:lvl w:ilvl="2" w:tplc="04190005" w:tentative="1">
+      <w:start w:val="1"/>
+      <w:numFmt w:val="bullet"/>
+      <w:lvlText w:val=""/>
+      <w:lvlJc w:val="left"/>
+      <w:pPr>
+        <w:ind w:left="2160" w:hanging="360"/>
+      </w:pPr>
+      <w:rPr>
+        <w:rFonts w:ascii="Wingdings" w:hAnsi="Wingdings" w:hint="default"/>
+      </w:rPr>
+    </w:lvl>
+    <w:lvl w:ilvl="3" w:tplc="04190001" w:tentative="1">
+      <w:start w:val="1"/>
+      <w:numFmt w:val="bullet"/>
+      <w:lvlText w:val=""/>
+      <w:lvlJc w:val="left"/>
+      <w:pPr>
+        <w:ind w:left="2880" w:hanging="360"/>
+      </w:pPr>
+      <w:rPr>
+        <w:rFonts w:ascii="Symbol" w:hAnsi="Symbol" w:hint="default"/>
+      </w:rPr>
+    </w:lvl>
+    <w:lvl w:ilvl="4" w:tplc="04190003" w:tentative="1">
+      <w:start w:val="1"/>
+      <w:numFmt w:val="bullet"/>
+      <w:lvlText w:val="o"/>
+      <w:lvlJc w:val="left"/>
+      <w:pPr>
+        <w:ind w:left="3600" w:hanging="360"/>
+      </w:pPr>
+      <w:rPr>
+        <w:rFonts w:ascii="Courier New" w:hAnsi="Courier New" w:cs="Courier New" w:hint="default"/>
+      </w:rPr>
+    </w:lvl>
+    <w:lvl w:ilvl="5" w:tplc="04190005" w:tentative="1">
+      <w:start w:val="1"/>
+      <w:numFmt w:val="bullet"/>
+      <w:lvlText w:val=""/>
+      <w:lvlJc w:val="left"/>
+      <w:pPr>
+        <w:ind w:left="4320" w:hanging="360"/>
+      </w:pPr>
+      <w:rPr>
+        <w:rFonts w:ascii="Wingdings" w:hAnsi="Wingdings" w:hint="default"/>
+      </w:rPr>
+    </w:lvl>
+    <w:lvl w:ilvl="6" w:tplc="04190001" w:tentative="1">
+      <w:start w:val="1"/>
+      <w:numFmt w:val="bullet"/>
+      <w:lvlText w:val=""/>
+      <w:lvlJc w:val="left"/>
+      <w:pPr>
+        <w:ind w:left="5040" w:hanging="360"/>
+      </w:pPr>
+      <w:rPr>
+        <w:rFonts w:ascii="Symbol" w:hAnsi="Symbol" w:hint="default"/>
+      </w:rPr>
+    </w:lvl>
+    <w:lvl w:ilvl="7" w:tplc="04190003" w:tentative="1">
+      <w:start w:val="1"/>
+      <w:numFmt w:val="bullet"/>
+      <w:lvlText w:val="o"/>
+      <w:lvlJc w:val="left"/>
+      <w:pPr>
+        <w:ind w:left="5760" w:hanging="360"/>
+      </w:pPr>
+      <w:rPr>
+        <w:rFonts w:ascii="Courier New" w:hAnsi="Courier New" w:cs="Courier New" w:hint="default"/>
+      </w:rPr>
+    </w:lvl>
+    <w:lvl w:ilvl="8" w:tplc="04190005" w:tentative="1">
+      <w:start w:val="1"/>
+      <w:numFmt w:val="bullet"/>
+      <w:lvlText w:val=""/>
+      <w:lvlJc w:val="left"/>
+      <w:pPr>
+        <w:ind w:left="6480" w:hanging="360"/>
+      </w:pPr>
+      <w:rPr>
+        <w:rFonts w:ascii="Wingdings" w:hAnsi="Wingdings" w:hint="default"/>
+      </w:rPr>
+    </w:lvl>
+  </w:abstractNum>
+  <w:abstractNum w:abstractNumId="2" w15:restartNumberingAfterBreak="0">
+    <w:nsid w:val="609B682A"/>
+    <w:multiLevelType w:val="hybridMultilevel"/>
+    <w:tmpl w:val="9DBE3314"/>
+    <w:lvl w:ilvl="0" w:tplc="0419000F">
+      <w:start w:val="1"/>
+      <w:numFmt w:val="decimal"/>
+      <w:lvlText w:val="%1."/>
+      <w:lvlJc w:val="left"/>
+      <w:pPr>
+        <w:ind w:left="720" w:hanging="360"/>
+      </w:pPr>
+    </w:lvl>
+    <w:lvl w:ilvl="1" w:tplc="04190019" w:tentative="1">
+      <w:start w:val="1"/>
+      <w:numFmt w:val="lowerLetter"/>
+      <w:lvlText w:val="%2."/>
+      <w:lvlJc w:val="left"/>
+      <w:pPr>
+        <w:ind w:left="1440" w:hanging="360"/>
+      </w:pPr>
+    </w:lvl>
+    <w:lvl w:ilvl="2" w:tplc="0419001B" w:tentative="1">
+      <w:start w:val="1"/>
+      <w:numFmt w:val="lowerRoman"/>
+      <w:lvlText w:val="%3."/>
+      <w:lvlJc w:val="right"/>
+      <w:pPr>
+        <w:ind w:left="2160" w:hanging="180"/>
+      </w:pPr>
+    </w:lvl>
+    <w:lvl w:ilvl="3" w:tplc="0419000F" w:tentative="1">
+      <w:start w:val="1"/>
+      <w:numFmt w:val="decimal"/>
+      <w:lvlText w:val="%4."/>
+      <w:lvlJc w:val="left"/>
+      <w:pPr>
+        <w:ind w:left="2880" w:hanging="360"/>
+      </w:pPr>
+    </w:lvl>
+    <w:lvl w:ilvl="4" w:tplc="04190019" w:tentative="1">
+      <w:start w:val="1"/>
+      <w:numFmt w:val="lowerLetter"/>
+      <w:lvlText w:val="%5."/>
+      <w:lvlJc w:val="left"/>
+      <w:pPr>
+        <w:ind w:left="3600" w:hanging="360"/>
+      </w:pPr>
+    </w:lvl>
+    <w:lvl w:ilvl="5" w:tplc="0419001B" w:tentative="1">
+      <w:start w:val="1"/>
+      <w:numFmt w:val="lowerRoman"/>
+      <w:lvlText w:val="%6."/>
+      <w:lvlJc w:val="right"/>
+      <w:pPr>
+        <w:ind w:left="4320" w:hanging="180"/>
+      </w:pPr>
+    </w:lvl>
+    <w:lvl w:ilvl="6" w:tplc="0419000F" w:tentative="1">
+      <w:start w:val="1"/>
+      <w:numFmt w:val="decimal"/>
+      <w:lvlText w:val="%7."/>
+      <w:lvlJc w:val="left"/>
+      <w:pPr>
+        <w:ind w:left="5040" w:hanging="360"/>
+      </w:pPr>
+    </w:lvl>
+    <w:lvl w:ilvl="7" w:tplc="04190019" w:tentative="1">
+      <w:start w:val="1"/>
+      <w:numFmt w:val="lowerLetter"/>
+      <w:lvlText w:val="%8."/>
+      <w:lvlJc w:val="left"/>
+      <w:pPr>
+        <w:ind w:left="5760" w:hanging="360"/>
+      </w:pPr>
+    </w:lvl>
+    <w:lvl w:ilvl="8" w:tplc="0419001B" w:tentative="1">
+      <w:start w:val="1"/>
+      <w:numFmt w:val="lowerRoman"/>
+      <w:lvlText w:val="%9."/>
+      <w:lvlJc w:val="right"/>
+      <w:pPr>
+        <w:ind w:left="6480" w:hanging="180"/>
+      </w:pPr>
+    </w:lvl>
+  </w:abstractNum>
+  <w:abstractNum w:abstractNumId="3" w15:restartNumberingAfterBreak="0">
+    <w:nsid w:val="79E103F7"/>
+    <w:multiLevelType w:val="hybridMultilevel"/>
+    <w:tmpl w:val="B7106052"/>
+    <w:lvl w:ilvl="0" w:tplc="04190001">
+      <w:start w:val="1"/>
+      <w:numFmt w:val="bullet"/>
+      <w:lvlText w:val=""/>
+      <w:lvlJc w:val="left"/>
+      <w:pPr>
+        <w:ind w:left="720" w:hanging="360"/>
+      </w:pPr>
+      <w:rPr>
+        <w:rFonts w:ascii="Symbol" w:hAnsi="Symbol" w:hint="default"/>
+      </w:rPr>
+    </w:lvl>
+    <w:lvl w:ilvl="1" w:tplc="04190003" w:tentative="1">
+      <w:start w:val="1"/>
+      <w:numFmt w:val="bullet"/>
+      <w:lvlText w:val="o"/>
+      <w:lvlJc w:val="left"/>
+      <w:pPr>
+        <w:ind w:left="1440" w:hanging="360"/>
+      </w:pPr>
+      <w:rPr>
+        <w:rFonts w:ascii="Courier New" w:hAnsi="Courier New" w:cs="Courier New" w:hint="default"/>
+      </w:rPr>
+    </w:lvl>
+    <w:lvl w:ilvl="2" w:tplc="04190005" w:tentative="1">
+      <w:start w:val="1"/>
+      <w:numFmt w:val="bullet"/>
+      <w:lvlText w:val=""/>
+      <w:lvlJc w:val="left"/>
+      <w:pPr>
+        <w:ind w:left="2160" w:hanging="360"/>
+      </w:pPr>
+      <w:rPr>
+        <w:rFonts w:ascii="Wingdings" w:hAnsi="Wingdings" w:hint="default"/>
+      </w:rPr>
+    </w:lvl>
+    <w:lvl w:ilvl="3" w:tplc="04190001" w:tentative="1">
+      <w:start w:val="1"/>
+      <w:numFmt w:val="bullet"/>
+      <w:lvlText w:val=""/>
+      <w:lvlJc w:val="left"/>
+      <w:pPr>
+        <w:ind w:left="2880" w:hanging="360"/>
+      </w:pPr>
+      <w:rPr>
+        <w:rFonts w:ascii="Symbol" w:hAnsi="Symbol" w:hint="default"/>
+      </w:rPr>
+    </w:lvl>
+    <w:lvl w:ilvl="4" w:tplc="04190003" w:tentative="1">
+      <w:start w:val="1"/>
+      <w:numFmt w:val="bullet"/>
+      <w:lvlText w:val="o"/>
+      <w:lvlJc w:val="left"/>
+      <w:pPr>
+        <w:ind w:left="3600" w:hanging="360"/>
+      </w:pPr>
+      <w:rPr>
+        <w:rFonts w:ascii="Courier New" w:hAnsi="Courier New" w:cs="Courier New" w:hint="default"/>
+      </w:rPr>
+    </w:lvl>
+    <w:lvl w:ilvl="5" w:tplc="04190005" w:tentative="1">
+      <w:start w:val="1"/>
+      <w:numFmt w:val="bullet"/>
+      <w:lvlText w:val=""/>
+      <w:lvlJc w:val="left"/>
+      <w:pPr>
+        <w:ind w:left="4320" w:hanging="360"/>
+      </w:pPr>
+      <w:rPr>
+        <w:rFonts w:ascii="Wingdings" w:hAnsi="Wingdings" w:hint="default"/>
+      </w:rPr>
+    </w:lvl>
+    <w:lvl w:ilvl="6" w:tplc="04190001" w:tentative="1">
+      <w:start w:val="1"/>
+      <w:numFmt w:val="bullet"/>
+      <w:lvlText w:val=""/>
+      <w:lvlJc w:val="left"/>
+      <w:pPr>
+        <w:ind w:left="5040" w:hanging="360"/>
+      </w:pPr>
+      <w:rPr>
+        <w:rFonts w:ascii="Symbol" w:hAnsi="Symbol" w:hint="default"/>
+      </w:rPr>
+    </w:lvl>
+    <w:lvl w:ilvl="7" w:tplc="04190003" w:tentative="1">
+      <w:start w:val="1"/>
+      <w:numFmt w:val="bullet"/>
+      <w:lvlText w:val="o"/>
+      <w:lvlJc w:val="left"/>
+      <w:pPr>
+        <w:ind w:left="5760" w:hanging="360"/>
+      </w:pPr>
+      <w:rPr>
+        <w:rFonts w:ascii="Courier New" w:hAnsi="Courier New" w:cs="Courier New" w:hint="default"/>
+      </w:rPr>
+    </w:lvl>
+    <w:lvl w:ilvl="8" w:tplc="04190005" w:tentative="1">
+      <w:start w:val="1"/>
+      <w:numFmt w:val="bullet"/>
+      <w:lvlText w:val=""/>
+      <w:lvlJc w:val="left"/>
+      <w:pPr>
+        <w:ind w:left="6480" w:hanging="360"/>
+      </w:pPr>
+      <w:rPr>
+        <w:rFonts w:ascii="Wingdings" w:hAnsi="Wingdings" w:hint="default"/>
+      </w:rPr>
+    </w:lvl>
+  </w:abstractNum>
+  <w:num w:numId="1">
+    <w:abstractNumId w:val="3"/>
+  </w:num>
+  <w:num w:numId="2">
+    <w:abstractNumId w:val="1"/>
+  </w:num>
+  <w:num w:numId="3">
+    <w:abstractNumId w:val="2"/>
+  </w:num>
+  <w:num w:numId="4">
+    <w:abstractNumId w:val="0"/>
+  </w:num>
+</w:numbering>
 </file>
 
 <file path=word/styles.xml><?xml version="1.0" encoding="utf-8"?>
@@ -2576,6 +3980,28 @@
       <w:lang w:eastAsia="ru-RU"/>
     </w:rPr>
   </w:style>
+  <w:style w:type="paragraph" w:styleId="Heading1">
+    <w:name w:val="heading 1"/>
+    <w:basedOn w:val="Normal"/>
+    <w:next w:val="Normal"/>
+    <w:link w:val="Heading1Char"/>
+    <w:uiPriority w:val="9"/>
+    <w:qFormat/>
+    <w:rsid w:val="002E1590"/>
+    <w:pPr>
+      <w:keepNext/>
+      <w:keepLines/>
+      <w:spacing w:before="240"/>
+      <w:outlineLvl w:val="0"/>
+    </w:pPr>
+    <w:rPr>
+      <w:rFonts w:asciiTheme="majorHAnsi" w:eastAsiaTheme="majorEastAsia" w:hAnsiTheme="majorHAnsi" w:cstheme="majorBidi"/>
+      <w:b/>
+      <w:color w:val="000000" w:themeColor="text1"/>
+      <w:sz w:val="32"/>
+      <w:szCs w:val="32"/>
+    </w:rPr>
+  </w:style>
   <w:style w:type="character" w:default="1" w:styleId="DefaultParagraphFont">
     <w:name w:val="Default Paragraph Font"/>
     <w:uiPriority w:val="1"/>
@@ -2601,6 +4027,55 @@
     <w:uiPriority w:val="99"/>
     <w:semiHidden/>
     <w:unhideWhenUsed/>
+  </w:style>
+  <w:style w:type="character" w:customStyle="1" w:styleId="Heading1Char">
+    <w:name w:val="Heading 1 Char"/>
+    <w:basedOn w:val="DefaultParagraphFont"/>
+    <w:link w:val="Heading1"/>
+    <w:uiPriority w:val="9"/>
+    <w:rsid w:val="002E1590"/>
+    <w:rPr>
+      <w:rFonts w:asciiTheme="majorHAnsi" w:eastAsiaTheme="majorEastAsia" w:hAnsiTheme="majorHAnsi" w:cstheme="majorBidi"/>
+      <w:b/>
+      <w:color w:val="000000" w:themeColor="text1"/>
+      <w:sz w:val="32"/>
+      <w:szCs w:val="32"/>
+      <w:lang w:eastAsia="ru-RU"/>
+    </w:rPr>
+  </w:style>
+  <w:style w:type="paragraph" w:styleId="TOC1">
+    <w:name w:val="toc 1"/>
+    <w:basedOn w:val="Normal"/>
+    <w:next w:val="Normal"/>
+    <w:autoRedefine/>
+    <w:uiPriority w:val="39"/>
+    <w:unhideWhenUsed/>
+    <w:rsid w:val="002E1590"/>
+    <w:pPr>
+      <w:spacing w:after="100"/>
+    </w:pPr>
+  </w:style>
+  <w:style w:type="character" w:styleId="Hyperlink">
+    <w:name w:val="Hyperlink"/>
+    <w:basedOn w:val="DefaultParagraphFont"/>
+    <w:uiPriority w:val="99"/>
+    <w:unhideWhenUsed/>
+    <w:rsid w:val="002E1590"/>
+    <w:rPr>
+      <w:color w:val="0563C1" w:themeColor="hyperlink"/>
+      <w:u w:val="single"/>
+    </w:rPr>
+  </w:style>
+  <w:style w:type="paragraph" w:styleId="ListParagraph">
+    <w:name w:val="List Paragraph"/>
+    <w:basedOn w:val="Normal"/>
+    <w:uiPriority w:val="34"/>
+    <w:qFormat/>
+    <w:rsid w:val="00F23C0D"/>
+    <w:pPr>
+      <w:ind w:left="720"/>
+      <w:contextualSpacing/>
+    </w:pPr>
   </w:style>
 </w:styles>
 </file>
@@ -2898,4 +4373,16 @@
     </a:ext>
   </a:extLst>
 </a:theme>
+</file>
+
+<file path=customXml/item1.xml><?xml version="1.0" encoding="utf-8"?>
+<b:Sources xmlns:b="http://schemas.openxmlformats.org/officeDocument/2006/bibliography" xmlns="http://schemas.openxmlformats.org/officeDocument/2006/bibliography" SelectedStyle="\APASixthEditionOfficeOnline.xsl" StyleName="APA" Version="6"/>
+</file>
+
+<file path=customXml/itemProps1.xml><?xml version="1.0" encoding="utf-8"?>
+<ds:datastoreItem xmlns:ds="http://schemas.openxmlformats.org/officeDocument/2006/customXml" ds:itemID="{E22CECF0-3B4B-416C-A032-5C137D266C5D}">
+  <ds:schemaRefs>
+    <ds:schemaRef ds:uri="http://schemas.openxmlformats.org/officeDocument/2006/bibliography"/>
+  </ds:schemaRefs>
+</ds:datastoreItem>
 </file>
</xml_diff>